<commit_message>
added essay 10 for cultural anthro
</commit_message>
<xml_diff>
--- a/Digital Design/Lab 5.docx
+++ b/Digital Design/Lab 5.docx
@@ -101,91 +101,88 @@
       <w:r>
         <w:rPr>
           <w:rFonts w:ascii="Times New Roman" w:hAnsi="Times New Roman" w:cs="Times New Roman"/>
-          <w:color w:val="92D050"/>
         </w:rPr>
         <w:t xml:space="preserve">The purpose of this lab was to construct </w:t>
       </w:r>
       <w:r>
         <w:rPr>
           <w:rFonts w:ascii="Times New Roman" w:hAnsi="Times New Roman" w:cs="Times New Roman"/>
-          <w:color w:val="92D050"/>
-        </w:rPr>
-        <w:t xml:space="preserve">an adder/subtractor </w:t>
-      </w:r>
-      <w:r>
-        <w:rPr>
-          <w:rFonts w:ascii="Times New Roman" w:hAnsi="Times New Roman" w:cs="Times New Roman"/>
-          <w:color w:val="92D050"/>
+        </w:rPr>
+        <w:t>an adder/</w:t>
+      </w:r>
+      <w:proofErr w:type="spellStart"/>
+      <w:r>
+        <w:rPr>
+          <w:rFonts w:ascii="Times New Roman" w:hAnsi="Times New Roman" w:cs="Times New Roman"/>
+        </w:rPr>
+        <w:t>subtractor</w:t>
+      </w:r>
+      <w:proofErr w:type="spellEnd"/>
+      <w:r>
+        <w:rPr>
+          <w:rFonts w:ascii="Times New Roman" w:hAnsi="Times New Roman" w:cs="Times New Roman"/>
+        </w:rPr>
+        <w:t xml:space="preserve"> </w:t>
+      </w:r>
+      <w:r>
+        <w:rPr>
+          <w:rFonts w:ascii="Times New Roman" w:hAnsi="Times New Roman" w:cs="Times New Roman"/>
         </w:rPr>
         <w:t>and</w:t>
       </w:r>
       <w:r>
         <w:rPr>
           <w:rFonts w:ascii="Times New Roman" w:hAnsi="Times New Roman" w:cs="Times New Roman"/>
-          <w:color w:val="92D050"/>
         </w:rPr>
         <w:t xml:space="preserve"> to</w:t>
       </w:r>
       <w:r>
         <w:rPr>
           <w:rFonts w:ascii="Times New Roman" w:hAnsi="Times New Roman" w:cs="Times New Roman"/>
-          <w:color w:val="92D050"/>
         </w:rPr>
         <w:t xml:space="preserve"> </w:t>
       </w:r>
       <w:r>
         <w:rPr>
           <w:rFonts w:ascii="Times New Roman" w:hAnsi="Times New Roman" w:cs="Times New Roman"/>
-          <w:color w:val="92D050"/>
         </w:rPr>
         <w:t xml:space="preserve">test the design of it using a simulation before implementing it on the FPGA board. An adder/sub </w:t>
       </w:r>
       <w:r>
         <w:rPr>
           <w:rFonts w:ascii="Times New Roman" w:hAnsi="Times New Roman" w:cs="Times New Roman"/>
-          <w:color w:val="92D050"/>
         </w:rPr>
         <w:t xml:space="preserve">was </w:t>
       </w:r>
       <w:r>
         <w:rPr>
           <w:rFonts w:ascii="Times New Roman" w:hAnsi="Times New Roman" w:cs="Times New Roman"/>
-          <w:color w:val="92D050"/>
-        </w:rPr>
-        <w:t xml:space="preserve">created and simulated using </w:t>
-      </w:r>
-      <w:r>
-        <w:rPr>
-          <w:rFonts w:ascii="Times New Roman" w:hAnsi="Times New Roman" w:cs="Times New Roman"/>
-          <w:color w:val="92D050"/>
-        </w:rPr>
-        <w:t xml:space="preserve">the </w:t>
-      </w:r>
-      <w:r>
-        <w:rPr>
-          <w:rFonts w:ascii="Times New Roman" w:hAnsi="Times New Roman" w:cs="Times New Roman"/>
-          <w:color w:val="92D050"/>
-        </w:rPr>
-        <w:t>Quartus II</w:t>
-      </w:r>
-      <w:r>
-        <w:rPr>
-          <w:rFonts w:ascii="Times New Roman" w:hAnsi="Times New Roman" w:cs="Times New Roman"/>
-          <w:color w:val="92D050"/>
-        </w:rPr>
-        <w:t xml:space="preserve"> software</w:t>
-      </w:r>
-      <w:r>
-        <w:rPr>
-          <w:rFonts w:ascii="Times New Roman" w:hAnsi="Times New Roman" w:cs="Times New Roman"/>
-          <w:color w:val="92D050"/>
+        </w:rPr>
+        <w:t xml:space="preserve">created and simulated using the </w:t>
+      </w:r>
+      <w:proofErr w:type="spellStart"/>
+      <w:r>
+        <w:rPr>
+          <w:rFonts w:ascii="Times New Roman" w:hAnsi="Times New Roman" w:cs="Times New Roman"/>
+        </w:rPr>
+        <w:t>Quartus</w:t>
+      </w:r>
+      <w:proofErr w:type="spellEnd"/>
+      <w:r>
+        <w:rPr>
+          <w:rFonts w:ascii="Times New Roman" w:hAnsi="Times New Roman" w:cs="Times New Roman"/>
+        </w:rPr>
+        <w:t xml:space="preserve"> II software</w:t>
+      </w:r>
+      <w:r>
+        <w:rPr>
+          <w:rFonts w:ascii="Times New Roman" w:hAnsi="Times New Roman" w:cs="Times New Roman"/>
         </w:rPr>
         <w:t>.</w:t>
       </w:r>
       <w:r>
         <w:rPr>
           <w:rFonts w:ascii="Times New Roman" w:hAnsi="Times New Roman" w:cs="Times New Roman"/>
-          <w:color w:val="92D050"/>
         </w:rPr>
         <w:t xml:space="preserve"> </w:t>
       </w:r>
@@ -207,7 +204,6 @@
         <w:spacing w:line="480" w:lineRule="auto"/>
         <w:rPr>
           <w:rFonts w:ascii="Times New Roman" w:hAnsi="Times New Roman" w:cs="Times New Roman"/>
-          <w:color w:val="92D050"/>
         </w:rPr>
       </w:pPr>
       <w:r>
@@ -217,106 +213,143 @@
         </w:rPr>
         <w:tab/>
       </w:r>
-      <w:r>
-        <w:rPr>
-          <w:rFonts w:ascii="Times New Roman" w:hAnsi="Times New Roman" w:cs="Times New Roman"/>
-          <w:color w:val="92D050"/>
-        </w:rPr>
-        <w:t>Quartus II is software that allows the user to create logic circuits and connect them to hardware. It works by letting the user drag and drop basic log</w:t>
-      </w:r>
-      <w:r>
-        <w:rPr>
-          <w:rFonts w:ascii="Times New Roman" w:hAnsi="Times New Roman" w:cs="Times New Roman"/>
-          <w:color w:val="92D050"/>
-        </w:rPr>
-        <w:t>ic gates such as NOR, AND, OR, etc.  The software offers various forms of these logic gates, each having a different number of inputs. After the logic circuit has been made, the user can rename each input (e.g. “switch 1”, “button 2”) and output (e.g. “LED</w:t>
-      </w:r>
-      <w:r>
-        <w:rPr>
-          <w:rFonts w:ascii="Times New Roman" w:hAnsi="Times New Roman" w:cs="Times New Roman"/>
-          <w:color w:val="92D050"/>
-        </w:rPr>
-        <w:t xml:space="preserve">”) to make the circuit easier to understand. </w:t>
-      </w:r>
-    </w:p>
-    <w:p>
-      <w:pPr>
-        <w:spacing w:line="480" w:lineRule="auto"/>
-        <w:rPr>
-          <w:color w:val="92D050"/>
-        </w:rPr>
-      </w:pPr>
-      <w:r>
-        <w:rPr>
-          <w:rFonts w:ascii="Times New Roman" w:hAnsi="Times New Roman" w:cs="Times New Roman"/>
-          <w:color w:val="92D050"/>
+      <w:proofErr w:type="spellStart"/>
+      <w:r>
+        <w:rPr>
+          <w:rFonts w:ascii="Times New Roman" w:hAnsi="Times New Roman" w:cs="Times New Roman"/>
+        </w:rPr>
+        <w:t>Quartus</w:t>
+      </w:r>
+      <w:proofErr w:type="spellEnd"/>
+      <w:r>
+        <w:rPr>
+          <w:rFonts w:ascii="Times New Roman" w:hAnsi="Times New Roman" w:cs="Times New Roman"/>
+        </w:rPr>
+        <w:t xml:space="preserve"> II is software that allows the user to create logic circuits and connect them to hardware. It works by letting the user drag and drop basic logic gates such as NOR, AND, OR, etc.  The software offers various forms of these logic gates, each having a different number of inputs. After the logic circuit has been made, the user can rename each input (e.g. “switch 1”, “button 2”) and output (e.g. “LED”) to make the circuit easier to understand. </w:t>
+      </w:r>
+    </w:p>
+    <w:p>
+      <w:pPr>
+        <w:spacing w:line="480" w:lineRule="auto"/>
+      </w:pPr>
+      <w:r>
+        <w:rPr>
+          <w:rFonts w:ascii="Times New Roman" w:hAnsi="Times New Roman" w:cs="Times New Roman"/>
         </w:rPr>
         <w:tab/>
-        <w:t>An adder/subtractor uses a multiplexer to add the two bus input sets if the add/sub input is equal to 1 and subtract the second bus input sets from the first if the add/sub input is equal to 0. Each bus input set is basically an array of integers, and the output of the adder/subtractor is another bus set.</w:t>
-      </w:r>
-    </w:p>
-    <w:p>
-      <w:pPr>
-        <w:spacing w:line="480" w:lineRule="auto"/>
-        <w:rPr>
-          <w:color w:val="FF0000"/>
-        </w:rPr>
-      </w:pPr>
-      <w:r>
-        <w:rPr>
-          <w:rFonts w:ascii="Times New Roman" w:hAnsi="Times New Roman" w:cs="Times New Roman"/>
-          <w:color w:val="FF0000"/>
+        <w:t>An adder/</w:t>
+      </w:r>
+      <w:proofErr w:type="spellStart"/>
+      <w:r>
+        <w:rPr>
+          <w:rFonts w:ascii="Times New Roman" w:hAnsi="Times New Roman" w:cs="Times New Roman"/>
+        </w:rPr>
+        <w:t>subtractor</w:t>
+      </w:r>
+      <w:proofErr w:type="spellEnd"/>
+      <w:r>
+        <w:rPr>
+          <w:rFonts w:ascii="Times New Roman" w:hAnsi="Times New Roman" w:cs="Times New Roman"/>
+        </w:rPr>
+        <w:t xml:space="preserve"> uses a multiplexer to add the two bus input sets if the add/sub input is equal to 1 and subtract the second bus input sets from the first if the add/sub input is equal to 0. Each bus input set is basically an array of integers, and the output of the adder/</w:t>
+      </w:r>
+      <w:proofErr w:type="spellStart"/>
+      <w:r>
+        <w:rPr>
+          <w:rFonts w:ascii="Times New Roman" w:hAnsi="Times New Roman" w:cs="Times New Roman"/>
+        </w:rPr>
+        <w:t>subtractor</w:t>
+      </w:r>
+      <w:proofErr w:type="spellEnd"/>
+      <w:r>
+        <w:rPr>
+          <w:rFonts w:ascii="Times New Roman" w:hAnsi="Times New Roman" w:cs="Times New Roman"/>
+        </w:rPr>
+        <w:t xml:space="preserve"> is another bus set.</w:t>
+      </w:r>
+    </w:p>
+    <w:p>
+      <w:pPr>
+        <w:spacing w:line="480" w:lineRule="auto"/>
+      </w:pPr>
+      <w:r>
+        <w:rPr>
+          <w:rFonts w:ascii="Times New Roman" w:hAnsi="Times New Roman" w:cs="Times New Roman"/>
         </w:rPr>
         <w:tab/>
-      </w:r>
-      <w:r>
-        <w:rPr>
-          <w:rFonts w:ascii="Times New Roman" w:hAnsi="Times New Roman" w:cs="Times New Roman"/>
-          <w:color w:val="92D050"/>
-        </w:rPr>
-        <w:t xml:space="preserve">This lab was designed to </w:t>
-      </w:r>
-      <w:r>
-        <w:rPr>
-          <w:rFonts w:ascii="Times New Roman" w:hAnsi="Times New Roman" w:cs="Times New Roman"/>
-          <w:color w:val="92D050"/>
-        </w:rPr>
-        <w:t>familiarize the student with</w:t>
-      </w:r>
-      <w:r>
-        <w:rPr>
-          <w:rFonts w:ascii="Times New Roman" w:hAnsi="Times New Roman" w:cs="Times New Roman"/>
-          <w:color w:val="92D050"/>
-        </w:rPr>
-        <w:t xml:space="preserve"> using Quartus II to create a circuit and simulate it on the computer software before implementing it on the FPGA hardware. </w:t>
-      </w:r>
-      <w:r>
-        <w:rPr>
-          <w:rFonts w:ascii="Times New Roman" w:hAnsi="Times New Roman" w:cs="Times New Roman"/>
-          <w:color w:val="92D050"/>
+        <w:t>This lab was designed to familiarize the student with</w:t>
+      </w:r>
+      <w:r>
+        <w:rPr>
+          <w:rFonts w:ascii="Times New Roman" w:hAnsi="Times New Roman" w:cs="Times New Roman"/>
+        </w:rPr>
+        <w:t xml:space="preserve"> using </w:t>
+      </w:r>
+      <w:proofErr w:type="spellStart"/>
+      <w:r>
+        <w:rPr>
+          <w:rFonts w:ascii="Times New Roman" w:hAnsi="Times New Roman" w:cs="Times New Roman"/>
+        </w:rPr>
+        <w:t>Quartus</w:t>
+      </w:r>
+      <w:proofErr w:type="spellEnd"/>
+      <w:r>
+        <w:rPr>
+          <w:rFonts w:ascii="Times New Roman" w:hAnsi="Times New Roman" w:cs="Times New Roman"/>
+        </w:rPr>
+        <w:t xml:space="preserve"> II to create a circuit and simulate it on the computer software before implementing it on the FPGA hardware. </w:t>
+      </w:r>
+      <w:r>
+        <w:rPr>
+          <w:rFonts w:ascii="Times New Roman" w:hAnsi="Times New Roman" w:cs="Times New Roman"/>
         </w:rPr>
         <w:t>In this lab, a</w:t>
       </w:r>
       <w:r>
         <w:rPr>
           <w:rFonts w:ascii="Times New Roman" w:hAnsi="Times New Roman" w:cs="Times New Roman"/>
-          <w:color w:val="92D050"/>
-        </w:rPr>
-        <w:t>n adder/sub circuit was designed in Quartus II and test inputs were added to it in waveform format</w:t>
-      </w:r>
-      <w:r>
-        <w:rPr>
-          <w:rFonts w:ascii="Times New Roman" w:hAnsi="Times New Roman" w:cs="Times New Roman"/>
-          <w:color w:val="92D050"/>
+        </w:rPr>
+        <w:t xml:space="preserve">n adder/sub circuit was designed in </w:t>
+      </w:r>
+      <w:proofErr w:type="spellStart"/>
+      <w:r>
+        <w:rPr>
+          <w:rFonts w:ascii="Times New Roman" w:hAnsi="Times New Roman" w:cs="Times New Roman"/>
+        </w:rPr>
+        <w:t>Quartus</w:t>
+      </w:r>
+      <w:proofErr w:type="spellEnd"/>
+      <w:r>
+        <w:rPr>
+          <w:rFonts w:ascii="Times New Roman" w:hAnsi="Times New Roman" w:cs="Times New Roman"/>
+        </w:rPr>
+        <w:t xml:space="preserve"> II and test inputs were added to it in waveform format</w:t>
+      </w:r>
+      <w:r>
+        <w:rPr>
+          <w:rFonts w:ascii="Times New Roman" w:hAnsi="Times New Roman" w:cs="Times New Roman"/>
         </w:rPr>
         <w:t>.</w:t>
       </w:r>
       <w:r>
         <w:rPr>
           <w:rFonts w:ascii="Times New Roman" w:hAnsi="Times New Roman" w:cs="Times New Roman"/>
-          <w:color w:val="92D050"/>
-        </w:rPr>
-        <w:t xml:space="preserve"> The circuit was tested by running a simulation in Quartus II. The circuit was expected to output the sum of the two inputs when the add/sub input equaled 1 and the difference of the second input minus the first if the add/sub input equaled 0.</w:t>
+        </w:rPr>
+        <w:t xml:space="preserve"> The circuit was tested by running a simulation in </w:t>
+      </w:r>
+      <w:proofErr w:type="spellStart"/>
+      <w:r>
+        <w:rPr>
+          <w:rFonts w:ascii="Times New Roman" w:hAnsi="Times New Roman" w:cs="Times New Roman"/>
+        </w:rPr>
+        <w:t>Quartus</w:t>
+      </w:r>
+      <w:proofErr w:type="spellEnd"/>
+      <w:r>
+        <w:rPr>
+          <w:rFonts w:ascii="Times New Roman" w:hAnsi="Times New Roman" w:cs="Times New Roman"/>
+        </w:rPr>
+        <w:t xml:space="preserve"> II. The circuit was expected to output the sum of the two inputs when the add/sub input equaled 1 and the difference of the second input minus the first if the add/sub input equaled 0.</w:t>
       </w:r>
     </w:p>
     <w:p>
@@ -336,7 +369,6 @@
         <w:spacing w:line="480" w:lineRule="auto"/>
         <w:rPr>
           <w:rFonts w:ascii="Times New Roman" w:hAnsi="Times New Roman" w:cs="Times New Roman"/>
-          <w:color w:val="92D050"/>
         </w:rPr>
       </w:pPr>
       <w:r>
@@ -349,21 +381,26 @@
       <w:r>
         <w:rPr>
           <w:rFonts w:ascii="Times New Roman" w:hAnsi="Times New Roman" w:cs="Times New Roman"/>
-          <w:color w:val="92D050"/>
-        </w:rPr>
-        <w:t>In Quartus II, a new schematic file was created and an adder/sub was added to it. Three inputs were added to it: two buses of integers to be added with and subtracted from each other, and a single input to decide whether the adder/sub would a</w:t>
-      </w:r>
-      <w:r>
-        <w:rPr>
-          <w:rFonts w:ascii="Times New Roman" w:hAnsi="Times New Roman" w:cs="Times New Roman"/>
-          <w:color w:val="92D050"/>
-        </w:rPr>
-        <w:t xml:space="preserve">dd or subtract the input buses. An output bus was added to the </w:t>
-      </w:r>
-      <w:r>
-        <w:rPr>
-          <w:rFonts w:ascii="Times New Roman" w:hAnsi="Times New Roman" w:cs="Times New Roman"/>
-          <w:color w:val="92D050"/>
+        </w:rPr>
+        <w:t xml:space="preserve">In </w:t>
+      </w:r>
+      <w:proofErr w:type="spellStart"/>
+      <w:r>
+        <w:rPr>
+          <w:rFonts w:ascii="Times New Roman" w:hAnsi="Times New Roman" w:cs="Times New Roman"/>
+        </w:rPr>
+        <w:t>Quartus</w:t>
+      </w:r>
+      <w:proofErr w:type="spellEnd"/>
+      <w:r>
+        <w:rPr>
+          <w:rFonts w:ascii="Times New Roman" w:hAnsi="Times New Roman" w:cs="Times New Roman"/>
+        </w:rPr>
+        <w:t xml:space="preserve"> II, a new schematic file was created and an adder/sub was added to it. Three inputs were added to it: two buses of integers to be added with and subtracted from each other, and a single input to decide whether the adder/sub would add or subtract the input buses. An output bus was added to the </w:t>
+      </w:r>
+      <w:r>
+        <w:rPr>
+          <w:rFonts w:ascii="Times New Roman" w:hAnsi="Times New Roman" w:cs="Times New Roman"/>
         </w:rPr>
         <w:lastRenderedPageBreak/>
         <w:t>schematic to save the sums and differences. The inputs and outputs were renamed for readability. The finished schematic file is shown in Figure 1 below.</w:t>
@@ -375,17 +412,15 @@
         <w:jc w:val="center"/>
         <w:rPr>
           <w:rFonts w:ascii="Times New Roman" w:hAnsi="Times New Roman" w:cs="Times New Roman"/>
-          <w:color w:val="92D050"/>
         </w:rPr>
       </w:pPr>
       <w:r>
         <w:rPr>
           <w:rFonts w:ascii="Times New Roman" w:hAnsi="Times New Roman" w:cs="Times New Roman"/>
           <w:noProof/>
-          <w:color w:val="92D050"/>
         </w:rPr>
         <w:drawing>
-          <wp:inline distT="0" distB="0" distL="0" distR="0" wp14:anchorId="29DA2036" wp14:editId="30128E9C">
+          <wp:inline distT="0" distB="0" distL="0" distR="0" wp14:anchorId="41B701BA" wp14:editId="24CA155D">
             <wp:extent cx="5430008" cy="1638529"/>
             <wp:effectExtent l="0" t="0" r="0" b="0"/>
             <wp:docPr id="5" name="Picture 5"/>
@@ -433,14 +468,12 @@
         <w:jc w:val="center"/>
         <w:rPr>
           <w:rFonts w:ascii="Times New Roman" w:hAnsi="Times New Roman" w:cs="Times New Roman"/>
-          <w:color w:val="92D050"/>
         </w:rPr>
       </w:pPr>
       <w:r>
         <w:rPr>
           <w:rFonts w:ascii="Times New Roman" w:hAnsi="Times New Roman" w:cs="Times New Roman"/>
           <w:b/>
-          <w:color w:val="92D050"/>
           <w:sz w:val="16"/>
           <w:szCs w:val="16"/>
         </w:rPr>
@@ -449,7 +482,6 @@
       <w:r>
         <w:rPr>
           <w:rFonts w:ascii="Times New Roman" w:hAnsi="Times New Roman" w:cs="Times New Roman"/>
-          <w:color w:val="92D050"/>
           <w:sz w:val="16"/>
           <w:szCs w:val="16"/>
         </w:rPr>
@@ -461,13 +493,11 @@
         <w:spacing w:line="480" w:lineRule="auto"/>
         <w:rPr>
           <w:rFonts w:ascii="Times New Roman" w:hAnsi="Times New Roman" w:cs="Times New Roman"/>
-          <w:color w:val="92D050"/>
-        </w:rPr>
-      </w:pPr>
-      <w:r>
-        <w:rPr>
-          <w:rFonts w:ascii="Times New Roman" w:hAnsi="Times New Roman" w:cs="Times New Roman"/>
-          <w:color w:val="92D050"/>
+        </w:rPr>
+      </w:pPr>
+      <w:r>
+        <w:rPr>
+          <w:rFonts w:ascii="Times New Roman" w:hAnsi="Times New Roman" w:cs="Times New Roman"/>
         </w:rPr>
         <w:tab/>
         <w:t>After the schematic was created</w:t>
@@ -475,35 +505,30 @@
       <w:r>
         <w:rPr>
           <w:rFonts w:ascii="Times New Roman" w:hAnsi="Times New Roman" w:cs="Times New Roman"/>
-          <w:color w:val="92D050"/>
         </w:rPr>
         <w:t xml:space="preserve"> and compiled</w:t>
       </w:r>
       <w:r>
         <w:rPr>
           <w:rFonts w:ascii="Times New Roman" w:hAnsi="Times New Roman" w:cs="Times New Roman"/>
-          <w:color w:val="92D050"/>
         </w:rPr>
         <w:t>, test cases were added to it</w:t>
       </w:r>
       <w:r>
         <w:rPr>
           <w:rFonts w:ascii="Times New Roman" w:hAnsi="Times New Roman" w:cs="Times New Roman"/>
-          <w:color w:val="92D050"/>
         </w:rPr>
         <w:t xml:space="preserve"> by using a waveform diagram</w:t>
       </w:r>
       <w:r>
         <w:rPr>
           <w:rFonts w:ascii="Times New Roman" w:hAnsi="Times New Roman" w:cs="Times New Roman"/>
-          <w:color w:val="92D050"/>
         </w:rPr>
         <w:t xml:space="preserve">. </w:t>
       </w:r>
       <w:r>
         <w:rPr>
           <w:rFonts w:ascii="Times New Roman" w:hAnsi="Times New Roman" w:cs="Times New Roman"/>
-          <w:color w:val="92D050"/>
         </w:rPr>
         <w:t>The test cases are shown in Figure 2 below.</w:t>
       </w:r>
@@ -514,17 +539,15 @@
         <w:jc w:val="center"/>
         <w:rPr>
           <w:rFonts w:ascii="Times New Roman" w:hAnsi="Times New Roman" w:cs="Times New Roman"/>
-          <w:color w:val="92D050"/>
         </w:rPr>
       </w:pPr>
       <w:r>
         <w:rPr>
           <w:rFonts w:ascii="Times New Roman" w:hAnsi="Times New Roman" w:cs="Times New Roman"/>
           <w:noProof/>
-          <w:color w:val="92D050"/>
         </w:rPr>
         <w:drawing>
-          <wp:inline distT="0" distB="0" distL="0" distR="0">
+          <wp:inline distT="0" distB="0" distL="0" distR="0" wp14:anchorId="540562AD" wp14:editId="6DA77417">
             <wp:extent cx="5943600" cy="1344930"/>
             <wp:effectExtent l="0" t="0" r="0" b="7620"/>
             <wp:docPr id="6" name="Picture 6"/>
@@ -572,7 +595,6 @@
         <w:jc w:val="center"/>
         <w:rPr>
           <w:rFonts w:ascii="Times New Roman" w:hAnsi="Times New Roman" w:cs="Times New Roman"/>
-          <w:color w:val="92D050"/>
           <w:sz w:val="16"/>
           <w:szCs w:val="16"/>
         </w:rPr>
@@ -581,7 +603,6 @@
         <w:rPr>
           <w:rFonts w:ascii="Times New Roman" w:hAnsi="Times New Roman" w:cs="Times New Roman"/>
           <w:b/>
-          <w:color w:val="92D050"/>
           <w:sz w:val="16"/>
           <w:szCs w:val="16"/>
         </w:rPr>
@@ -590,7 +611,6 @@
       <w:r>
         <w:rPr>
           <w:rFonts w:ascii="Times New Roman" w:hAnsi="Times New Roman" w:cs="Times New Roman"/>
-          <w:color w:val="92D050"/>
           <w:sz w:val="16"/>
           <w:szCs w:val="16"/>
         </w:rPr>
@@ -599,7 +619,6 @@
       <w:r>
         <w:rPr>
           <w:rFonts w:ascii="Times New Roman" w:hAnsi="Times New Roman" w:cs="Times New Roman"/>
-          <w:color w:val="92D050"/>
           <w:sz w:val="16"/>
           <w:szCs w:val="16"/>
         </w:rPr>
@@ -608,7 +627,6 @@
       <w:r>
         <w:rPr>
           <w:rFonts w:ascii="Times New Roman" w:hAnsi="Times New Roman" w:cs="Times New Roman"/>
-          <w:color w:val="92D050"/>
           <w:sz w:val="16"/>
           <w:szCs w:val="16"/>
         </w:rPr>
@@ -620,13 +638,11 @@
         <w:spacing w:line="480" w:lineRule="auto"/>
         <w:rPr>
           <w:rFonts w:ascii="Times New Roman" w:hAnsi="Times New Roman" w:cs="Times New Roman"/>
-          <w:color w:val="92D050"/>
-        </w:rPr>
-      </w:pPr>
-      <w:r>
-        <w:rPr>
-          <w:rFonts w:ascii="Times New Roman" w:hAnsi="Times New Roman" w:cs="Times New Roman"/>
-          <w:color w:val="92D050"/>
+        </w:rPr>
+      </w:pPr>
+      <w:r>
+        <w:rPr>
+          <w:rFonts w:ascii="Times New Roman" w:hAnsi="Times New Roman" w:cs="Times New Roman"/>
         </w:rPr>
         <w:tab/>
         <w:t>Once the test cases were completed, the circuit was compiled again, and a simulation was run.</w:t>
@@ -634,7 +650,6 @@
       <w:r>
         <w:rPr>
           <w:rFonts w:ascii="Times New Roman" w:hAnsi="Times New Roman" w:cs="Times New Roman"/>
-          <w:color w:val="92D050"/>
         </w:rPr>
         <w:t xml:space="preserve"> The results of this simulation are shown in Figure 3 below.</w:t>
       </w:r>
@@ -645,20 +660,18 @@
         <w:jc w:val="center"/>
         <w:rPr>
           <w:rFonts w:ascii="Times New Roman" w:hAnsi="Times New Roman" w:cs="Times New Roman"/>
-          <w:color w:val="FF0000"/>
         </w:rPr>
       </w:pPr>
       <w:r>
         <w:rPr>
           <w:rFonts w:ascii="Times New Roman" w:hAnsi="Times New Roman" w:cs="Times New Roman"/>
           <w:noProof/>
-          <w:color w:val="FF0000"/>
         </w:rPr>
         <w:drawing>
           <wp:inline distT="0" distB="0" distL="0" distR="0">
-            <wp:extent cx="5943600" cy="1062355"/>
-            <wp:effectExtent l="0" t="0" r="0" b="4445"/>
-            <wp:docPr id="7" name="Picture 7"/>
+            <wp:extent cx="5943600" cy="728980"/>
+            <wp:effectExtent l="0" t="0" r="0" b="0"/>
+            <wp:docPr id="1" name="Picture 1"/>
             <wp:cNvGraphicFramePr>
               <a:graphicFrameLocks xmlns:a="http://schemas.openxmlformats.org/drawingml/2006/main" noChangeAspect="1"/>
             </wp:cNvGraphicFramePr>
@@ -684,7 +697,7 @@
                   <pic:spPr>
                     <a:xfrm>
                       <a:off x="0" y="0"/>
-                      <a:ext cx="5943600" cy="1062355"/>
+                      <a:ext cx="5943600" cy="728980"/>
                     </a:xfrm>
                     <a:prstGeom prst="rect">
                       <a:avLst/>
@@ -703,7 +716,6 @@
         <w:jc w:val="center"/>
         <w:rPr>
           <w:rFonts w:ascii="Times New Roman" w:hAnsi="Times New Roman" w:cs="Times New Roman"/>
-          <w:color w:val="92D050"/>
           <w:sz w:val="16"/>
           <w:szCs w:val="16"/>
         </w:rPr>
@@ -712,17 +724,14 @@
         <w:rPr>
           <w:rFonts w:ascii="Times New Roman" w:hAnsi="Times New Roman" w:cs="Times New Roman"/>
           <w:b/>
-          <w:color w:val="92D050"/>
           <w:sz w:val="16"/>
           <w:szCs w:val="16"/>
         </w:rPr>
-        <w:lastRenderedPageBreak/>
         <w:t>Figure 3</w:t>
       </w:r>
       <w:r>
         <w:rPr>
           <w:rFonts w:ascii="Times New Roman" w:hAnsi="Times New Roman" w:cs="Times New Roman"/>
-          <w:color w:val="92D050"/>
           <w:sz w:val="16"/>
           <w:szCs w:val="16"/>
         </w:rPr>
@@ -732,111 +741,105 @@
     <w:p>
       <w:pPr>
         <w:spacing w:line="480" w:lineRule="auto"/>
-        <w:rPr>
-          <w:color w:val="92D050"/>
-        </w:rPr>
-      </w:pPr>
-      <w:r>
-        <w:rPr>
-          <w:rFonts w:ascii="Times New Roman" w:hAnsi="Times New Roman" w:cs="Times New Roman"/>
-          <w:color w:val="92D050"/>
-        </w:rPr>
+      </w:pPr>
+      <w:r>
+        <w:rPr>
+          <w:rFonts w:ascii="Times New Roman" w:hAnsi="Times New Roman" w:cs="Times New Roman"/>
+        </w:rPr>
+        <w:lastRenderedPageBreak/>
         <w:tab/>
-        <w:t>For every instance in which the add/sub input was 1, the values of the first and second input buses at that time were added together to form the value of the output bus at that time. For every instance in which the add/sub input was 0, the value of the second input bus at that time was subtracted from the value of the first input bus at that time. Every value in the output bus is corre</w:t>
-      </w:r>
-      <w:r>
-        <w:rPr>
-          <w:rFonts w:ascii="Times New Roman" w:hAnsi="Times New Roman" w:cs="Times New Roman"/>
-          <w:color w:val="92D050"/>
-        </w:rPr>
-        <w:t xml:space="preserve">ct except for the time range </w:t>
-      </w:r>
-      <w:r>
-        <w:rPr>
-          <w:rFonts w:ascii="Times New Roman" w:hAnsi="Times New Roman" w:cs="Times New Roman"/>
-          <w:color w:val="92D050"/>
-        </w:rPr>
-        <w:t>of 830</w:t>
-      </w:r>
-      <w:r>
-        <w:rPr>
-          <w:rFonts w:ascii="Times New Roman" w:hAnsi="Times New Roman" w:cs="Times New Roman"/>
-          <w:color w:val="92D050"/>
+        <w:t xml:space="preserve">For every instance in which the add/sub input was 1, the values of the first and second input buses at that time were added together to form the value of the output bus at that time. For every instance in </w:t>
+      </w:r>
+      <w:proofErr w:type="gramStart"/>
+      <w:r>
+        <w:rPr>
+          <w:rFonts w:ascii="Times New Roman" w:hAnsi="Times New Roman" w:cs="Times New Roman"/>
+        </w:rPr>
+        <w:t>which</w:t>
+      </w:r>
+      <w:proofErr w:type="gramEnd"/>
+      <w:r>
+        <w:rPr>
+          <w:rFonts w:ascii="Times New Roman" w:hAnsi="Times New Roman" w:cs="Times New Roman"/>
+        </w:rPr>
+        <w:t xml:space="preserve"> the add/sub input was 0, the value of the second input bus at that time was subtracted from the value of the first input bus at that time. Every value in the output bus is corre</w:t>
+      </w:r>
+      <w:r>
+        <w:rPr>
+          <w:rFonts w:ascii="Times New Roman" w:hAnsi="Times New Roman" w:cs="Times New Roman"/>
+        </w:rPr>
+        <w:t xml:space="preserve">ct except for the output where 251 </w:t>
+      </w:r>
+      <w:proofErr w:type="gramStart"/>
+      <w:r>
+        <w:rPr>
+          <w:rFonts w:ascii="Times New Roman" w:hAnsi="Times New Roman" w:cs="Times New Roman"/>
+        </w:rPr>
+        <w:t>is</w:t>
+      </w:r>
+      <w:proofErr w:type="gramEnd"/>
+      <w:r>
+        <w:rPr>
+          <w:rFonts w:ascii="Times New Roman" w:hAnsi="Times New Roman" w:cs="Times New Roman"/>
+        </w:rPr>
+        <w:t xml:space="preserve"> displayed, in which case </w:t>
+      </w:r>
+      <w:r>
+        <w:rPr>
+          <w:rFonts w:ascii="Times New Roman" w:hAnsi="Times New Roman" w:cs="Times New Roman"/>
+        </w:rPr>
+        <w:t xml:space="preserve">the output was supposed to be </w:t>
+      </w:r>
+      <w:r>
+        <w:rPr>
+          <w:rFonts w:ascii="Times New Roman" w:hAnsi="Times New Roman" w:cs="Times New Roman"/>
+        </w:rPr>
+        <w:t>-</w:t>
+      </w:r>
+      <w:r>
+        <w:rPr>
+          <w:rFonts w:ascii="Times New Roman" w:hAnsi="Times New Roman" w:cs="Times New Roman"/>
+        </w:rPr>
+        <w:t>5</w:t>
+      </w:r>
+      <w:r>
+        <w:rPr>
+          <w:rFonts w:ascii="Times New Roman" w:hAnsi="Times New Roman" w:cs="Times New Roman"/>
+        </w:rPr>
+        <w:t>. The output is incorrect</w:t>
+      </w:r>
+      <w:r>
+        <w:rPr>
+          <w:rFonts w:ascii="Times New Roman" w:hAnsi="Times New Roman" w:cs="Times New Roman"/>
         </w:rPr>
         <w:t xml:space="preserve"> </w:t>
       </w:r>
       <w:r>
         <w:rPr>
           <w:rFonts w:ascii="Times New Roman" w:hAnsi="Times New Roman" w:cs="Times New Roman"/>
-          <w:color w:val="92D050"/>
-        </w:rPr>
-        <w:t>ns to 960</w:t>
-      </w:r>
-      <w:r>
-        <w:rPr>
-          <w:rFonts w:ascii="Times New Roman" w:hAnsi="Times New Roman" w:cs="Times New Roman"/>
-          <w:color w:val="92D050"/>
-        </w:rPr>
-        <w:t xml:space="preserve"> ns, in which case the output was supposed to be </w:t>
-      </w:r>
-      <w:r>
-        <w:rPr>
-          <w:rFonts w:ascii="Times New Roman" w:hAnsi="Times New Roman" w:cs="Times New Roman"/>
-          <w:color w:val="92D050"/>
-        </w:rPr>
-        <w:t>-6</w:t>
-      </w:r>
-      <w:r>
-        <w:rPr>
-          <w:rFonts w:ascii="Times New Roman" w:hAnsi="Times New Roman" w:cs="Times New Roman"/>
-          <w:color w:val="92D050"/>
-        </w:rPr>
-        <w:t xml:space="preserve">. The output </w:t>
-      </w:r>
-      <w:r>
-        <w:rPr>
-          <w:rFonts w:ascii="Times New Roman" w:hAnsi="Times New Roman" w:cs="Times New Roman"/>
-          <w:color w:val="92D050"/>
-        </w:rPr>
-        <w:t>is incorrect</w:t>
-      </w:r>
-      <w:r>
-        <w:rPr>
-          <w:rFonts w:ascii="Times New Roman" w:hAnsi="Times New Roman" w:cs="Times New Roman"/>
-          <w:color w:val="92D050"/>
-        </w:rPr>
-        <w:t xml:space="preserve"> (it displays 251 instead)</w:t>
+        </w:rPr>
+        <w:t xml:space="preserve">at these times because the adder/sub cannot account for </w:t>
+      </w:r>
+      <w:r>
+        <w:rPr>
+          <w:rFonts w:ascii="Times New Roman" w:hAnsi="Times New Roman" w:cs="Times New Roman"/>
+        </w:rPr>
+        <w:t>integer overflow</w:t>
+      </w:r>
+      <w:r>
+        <w:rPr>
+          <w:rFonts w:ascii="Times New Roman" w:hAnsi="Times New Roman" w:cs="Times New Roman"/>
+        </w:rPr>
+        <w:t>.</w:t>
+      </w:r>
+      <w:r>
+        <w:rPr>
+          <w:rFonts w:ascii="Times New Roman" w:hAnsi="Times New Roman" w:cs="Times New Roman"/>
+        </w:rPr>
+        <w:t xml:space="preserve"> </w:t>
       </w:r>
       <w:bookmarkStart w:id="0" w:name="_GoBack"/>
       <w:bookmarkEnd w:id="0"/>
-      <w:r>
-        <w:rPr>
-          <w:rFonts w:ascii="Times New Roman" w:hAnsi="Times New Roman" w:cs="Times New Roman"/>
-          <w:color w:val="92D050"/>
-        </w:rPr>
-        <w:t xml:space="preserve"> at these times because the adder/sub cannot account for </w:t>
-      </w:r>
-      <w:r>
-        <w:rPr>
-          <w:rFonts w:ascii="Times New Roman" w:hAnsi="Times New Roman" w:cs="Times New Roman"/>
-          <w:color w:val="92D050"/>
-        </w:rPr>
-        <w:t>integer overflow</w:t>
-      </w:r>
-      <w:r>
-        <w:rPr>
-          <w:rFonts w:ascii="Times New Roman" w:hAnsi="Times New Roman" w:cs="Times New Roman"/>
-          <w:color w:val="92D050"/>
-        </w:rPr>
-        <w:t>.</w:t>
-      </w:r>
-      <w:r>
-        <w:rPr>
-          <w:rFonts w:ascii="Times New Roman" w:hAnsi="Times New Roman" w:cs="Times New Roman"/>
-          <w:color w:val="92D050"/>
-        </w:rPr>
-        <w:t xml:space="preserve"> </w:t>
-      </w:r>
     </w:p>
     <w:p>
       <w:pPr>
@@ -854,49 +857,68 @@
       <w:pPr>
         <w:spacing w:line="480" w:lineRule="auto"/>
         <w:ind w:firstLine="720"/>
-        <w:rPr>
-          <w:color w:val="92D050"/>
-        </w:rPr>
-      </w:pPr>
-      <w:r>
-        <w:rPr>
-          <w:rFonts w:ascii="Times New Roman" w:hAnsi="Times New Roman" w:cs="Times New Roman"/>
-          <w:color w:val="92D050"/>
-        </w:rPr>
-        <w:t xml:space="preserve">The adder/subtractor successfully added and subtracted the given inputs for most cases. However, in cases where the absolute value of the actual sum or difference was greater than 256, overflow occurred and the calculated sum or difference was wrong. This is due to the fact that Quartus II used a 10-bit </w:t>
-      </w:r>
-      <w:r>
-        <w:rPr>
-          <w:rFonts w:ascii="Times New Roman" w:hAnsi="Times New Roman" w:cs="Times New Roman"/>
-          <w:color w:val="92D050"/>
+      </w:pPr>
+      <w:r>
+        <w:rPr>
+          <w:rFonts w:ascii="Times New Roman" w:hAnsi="Times New Roman" w:cs="Times New Roman"/>
+        </w:rPr>
+        <w:t>The adder/</w:t>
+      </w:r>
+      <w:proofErr w:type="spellStart"/>
+      <w:r>
+        <w:rPr>
+          <w:rFonts w:ascii="Times New Roman" w:hAnsi="Times New Roman" w:cs="Times New Roman"/>
+        </w:rPr>
+        <w:t>subtractor</w:t>
+      </w:r>
+      <w:proofErr w:type="spellEnd"/>
+      <w:r>
+        <w:rPr>
+          <w:rFonts w:ascii="Times New Roman" w:hAnsi="Times New Roman" w:cs="Times New Roman"/>
+        </w:rPr>
+        <w:t xml:space="preserve"> successfully added and subtracted the given inputs for most cases. However, in cases where the absolute value of the actual sum or difference was greater than 256, overflow occurred and the calculated sum or difference was wrong. This is due to the fact that </w:t>
+      </w:r>
+      <w:proofErr w:type="spellStart"/>
+      <w:r>
+        <w:rPr>
+          <w:rFonts w:ascii="Times New Roman" w:hAnsi="Times New Roman" w:cs="Times New Roman"/>
+        </w:rPr>
+        <w:t>Quartus</w:t>
+      </w:r>
+      <w:proofErr w:type="spellEnd"/>
+      <w:r>
+        <w:rPr>
+          <w:rFonts w:ascii="Times New Roman" w:hAnsi="Times New Roman" w:cs="Times New Roman"/>
+        </w:rPr>
+        <w:t xml:space="preserve"> II used a 10-bit </w:t>
+      </w:r>
+      <w:r>
+        <w:rPr>
+          <w:rFonts w:ascii="Times New Roman" w:hAnsi="Times New Roman" w:cs="Times New Roman"/>
         </w:rPr>
         <w:t>un</w:t>
       </w:r>
       <w:r>
         <w:rPr>
           <w:rFonts w:ascii="Times New Roman" w:hAnsi="Times New Roman" w:cs="Times New Roman"/>
-          <w:color w:val="92D050"/>
         </w:rPr>
         <w:t xml:space="preserve">signed binary number for the adder/sub, and as a result </w:t>
       </w:r>
       <w:r>
         <w:rPr>
           <w:rFonts w:ascii="Times New Roman" w:hAnsi="Times New Roman" w:cs="Times New Roman"/>
-          <w:color w:val="92D050"/>
         </w:rPr>
         <w:t xml:space="preserve">any </w:t>
       </w:r>
       <w:r>
         <w:rPr>
           <w:rFonts w:ascii="Times New Roman" w:hAnsi="Times New Roman" w:cs="Times New Roman"/>
-          <w:color w:val="92D050"/>
         </w:rPr>
         <w:t>negative number</w:t>
       </w:r>
       <w:r>
         <w:rPr>
           <w:rFonts w:ascii="Times New Roman" w:hAnsi="Times New Roman" w:cs="Times New Roman"/>
-          <w:color w:val="92D050"/>
         </w:rPr>
         <w:t xml:space="preserve"> was unable to be represented. </w:t>
       </w:r>
@@ -910,77 +932,101 @@
           <w:rFonts w:ascii="Times New Roman" w:hAnsi="Times New Roman" w:cs="Times New Roman"/>
           <w:b/>
         </w:rPr>
-        <w:t>Conc</w:t>
-      </w:r>
+        <w:t>Conclusion</w:t>
+      </w:r>
+    </w:p>
+    <w:p>
+      <w:pPr>
+        <w:spacing w:line="480" w:lineRule="auto"/>
+      </w:pPr>
       <w:r>
         <w:rPr>
           <w:rFonts w:ascii="Times New Roman" w:hAnsi="Times New Roman" w:cs="Times New Roman"/>
           <w:b/>
         </w:rPr>
-        <w:t>lusion</w:t>
-      </w:r>
-    </w:p>
-    <w:p>
-      <w:pPr>
-        <w:spacing w:line="480" w:lineRule="auto"/>
-        <w:rPr>
-          <w:color w:val="92D050"/>
-        </w:rPr>
-      </w:pPr>
-      <w:r>
-        <w:rPr>
-          <w:rFonts w:ascii="Times New Roman" w:hAnsi="Times New Roman" w:cs="Times New Roman"/>
-          <w:b/>
-          <w:color w:val="92D050"/>
-        </w:rPr>
         <w:tab/>
       </w:r>
       <w:r>
         <w:rPr>
           <w:rFonts w:ascii="Times New Roman" w:hAnsi="Times New Roman" w:cs="Times New Roman"/>
-          <w:color w:val="92D050"/>
         </w:rPr>
         <w:t xml:space="preserve">The lab was designed to give students a hands-on experience with </w:t>
       </w:r>
       <w:r>
         <w:rPr>
           <w:rFonts w:ascii="Times New Roman" w:hAnsi="Times New Roman" w:cs="Times New Roman"/>
-          <w:color w:val="92D050"/>
-        </w:rPr>
-        <w:t>simulating logic circuits pre-implementation on hardware. Using Quar</w:t>
-      </w:r>
-      <w:r>
-        <w:rPr>
-          <w:rFonts w:ascii="Times New Roman" w:hAnsi="Times New Roman" w:cs="Times New Roman"/>
-          <w:color w:val="92D050"/>
+        </w:rPr>
+        <w:t xml:space="preserve">simulating logic circuits pre-implementation on hardware. Using </w:t>
+      </w:r>
+      <w:proofErr w:type="spellStart"/>
+      <w:r>
+        <w:rPr>
+          <w:rFonts w:ascii="Times New Roman" w:hAnsi="Times New Roman" w:cs="Times New Roman"/>
+        </w:rPr>
+        <w:t>Quar</w:t>
+      </w:r>
+      <w:r>
+        <w:rPr>
+          <w:rFonts w:ascii="Times New Roman" w:hAnsi="Times New Roman" w:cs="Times New Roman"/>
         </w:rPr>
         <w:t>tu</w:t>
       </w:r>
       <w:r>
         <w:rPr>
           <w:rFonts w:ascii="Times New Roman" w:hAnsi="Times New Roman" w:cs="Times New Roman"/>
-          <w:color w:val="92D050"/>
-        </w:rPr>
-        <w:t>s II and the FPGA board</w:t>
-      </w:r>
-      <w:r>
-        <w:rPr>
-          <w:rFonts w:ascii="Times New Roman" w:hAnsi="Times New Roman" w:cs="Times New Roman"/>
-          <w:color w:val="92D050"/>
+        </w:rPr>
+        <w:t>s</w:t>
+      </w:r>
+      <w:proofErr w:type="spellEnd"/>
+      <w:r>
+        <w:rPr>
+          <w:rFonts w:ascii="Times New Roman" w:hAnsi="Times New Roman" w:cs="Times New Roman"/>
+        </w:rPr>
+        <w:t xml:space="preserve"> II and the FPGA board</w:t>
+      </w:r>
+      <w:r>
+        <w:rPr>
+          <w:rFonts w:ascii="Times New Roman" w:hAnsi="Times New Roman" w:cs="Times New Roman"/>
         </w:rPr>
         <w:t xml:space="preserve">, </w:t>
       </w:r>
       <w:r>
         <w:rPr>
           <w:rFonts w:ascii="Times New Roman" w:hAnsi="Times New Roman" w:cs="Times New Roman"/>
-          <w:color w:val="92D050"/>
-        </w:rPr>
-        <w:t>a logic circuit was created to model an adder/sub. The adder/subtractor successfully added and subtracted inputs. One large source of error was the fact that the adder/subtractor, while working with binary signed integers, could not account for overflow. This resulted with the sum of two positive numbers being negative and vice versa.</w:t>
-      </w:r>
-      <w:r>
-        <w:rPr>
-          <w:rFonts w:ascii="Times New Roman" w:hAnsi="Times New Roman" w:cs="Times New Roman"/>
-          <w:color w:val="92D050"/>
+        </w:rPr>
+        <w:t>a logic circuit was created to model an adder/sub. The adder/</w:t>
+      </w:r>
+      <w:proofErr w:type="spellStart"/>
+      <w:r>
+        <w:rPr>
+          <w:rFonts w:ascii="Times New Roman" w:hAnsi="Times New Roman" w:cs="Times New Roman"/>
+        </w:rPr>
+        <w:t>subtractor</w:t>
+      </w:r>
+      <w:proofErr w:type="spellEnd"/>
+      <w:r>
+        <w:rPr>
+          <w:rFonts w:ascii="Times New Roman" w:hAnsi="Times New Roman" w:cs="Times New Roman"/>
+        </w:rPr>
+        <w:t xml:space="preserve"> successfully added and subtracted inputs. One large source of error was the fact that the adder/</w:t>
+      </w:r>
+      <w:proofErr w:type="spellStart"/>
+      <w:r>
+        <w:rPr>
+          <w:rFonts w:ascii="Times New Roman" w:hAnsi="Times New Roman" w:cs="Times New Roman"/>
+        </w:rPr>
+        <w:t>subtractor</w:t>
+      </w:r>
+      <w:proofErr w:type="spellEnd"/>
+      <w:r>
+        <w:rPr>
+          <w:rFonts w:ascii="Times New Roman" w:hAnsi="Times New Roman" w:cs="Times New Roman"/>
+        </w:rPr>
+        <w:t>, while working with binary signed integers, could not account for overflow. This resulted with the sum of two positive numbers being negative and vice versa.</w:t>
+      </w:r>
+      <w:r>
+        <w:rPr>
+          <w:rFonts w:ascii="Times New Roman" w:hAnsi="Times New Roman" w:cs="Times New Roman"/>
         </w:rPr>
         <w:t xml:space="preserve"> Overall, the project was successful. In the future, larger and more complex circuits that might be difficult to test on the FPGA board could be simulated on software to make it easier to verify. The lab took about an hour to complete.</w:t>
       </w:r>

</xml_diff>